<commit_message>
Rules completed, bytes and arrays added
</commit_message>
<xml_diff>
--- a/Solidity Notes.docx
+++ b/Solidity Notes.docx
@@ -621,6 +621,9 @@
         <w:t xml:space="preserve"> therefore, value cannot be assigned directly</w:t>
       </w:r>
       <w:r>
+        <w:t xml:space="preserve"> and it only creates a reference to state variable (does not create a copy)</w:t>
+      </w:r>
+      <w:r>
         <w:t>. Mapping cannot be declared in a function, however, mappings in a function can refer to mappings declared as state variables.</w:t>
       </w:r>
     </w:p>
@@ -706,9 +709,38 @@
     <w:p>
       <w:pPr>
         <w:pStyle w:val="ListParagraph"/>
+        <w:numPr>
+          <w:ilvl w:val="1"/>
+          <w:numId w:val="4"/>
+        </w:numPr>
+        <w:spacing w:before="240" w:line="276" w:lineRule="auto"/>
+      </w:pPr>
+      <w:r>
+        <w:t>Rule 6:</w:t>
+      </w:r>
+    </w:p>
+    <w:p>
+      <w:pPr>
+        <w:pStyle w:val="ListParagraph"/>
         <w:spacing w:before="240" w:line="276" w:lineRule="auto"/>
         <w:ind w:left="1080"/>
       </w:pPr>
+      <w:r>
+        <w:t>Assignment of memory variable to state variable always creates a new copy whether it is a value type or reference type variable.</w:t>
+      </w:r>
+    </w:p>
+    <w:p>
+      <w:pPr>
+        <w:pStyle w:val="ListParagraph"/>
+        <w:numPr>
+          <w:ilvl w:val="1"/>
+          <w:numId w:val="4"/>
+        </w:numPr>
+        <w:spacing w:before="240" w:line="276" w:lineRule="auto"/>
+      </w:pPr>
+      <w:r>
+        <w:t>Rule 7:</w:t>
+      </w:r>
     </w:p>
     <w:p>
       <w:pPr>
@@ -716,6 +748,32 @@
         <w:spacing w:before="240" w:line="276" w:lineRule="auto"/>
         <w:ind w:left="1080"/>
       </w:pPr>
+      <w:r>
+        <w:t xml:space="preserve">Assignment of state variable to a memory variable always creates a new copy whether it </w:t>
+      </w:r>
+      <w:proofErr w:type="spellStart"/>
+      <w:proofErr w:type="gramStart"/>
+      <w:r>
+        <w:t>ia</w:t>
+      </w:r>
+      <w:proofErr w:type="spellEnd"/>
+      <w:proofErr w:type="gramEnd"/>
+      <w:r>
+        <w:t xml:space="preserve"> value type or reference type variable.</w:t>
+      </w:r>
+    </w:p>
+    <w:p>
+      <w:pPr>
+        <w:pStyle w:val="ListParagraph"/>
+        <w:numPr>
+          <w:ilvl w:val="1"/>
+          <w:numId w:val="4"/>
+        </w:numPr>
+        <w:spacing w:before="240" w:line="276" w:lineRule="auto"/>
+      </w:pPr>
+      <w:r>
+        <w:t>Rule 8:</w:t>
+      </w:r>
     </w:p>
     <w:p>
       <w:pPr>
@@ -723,8 +781,96 @@
         <w:spacing w:before="240" w:line="276" w:lineRule="auto"/>
         <w:ind w:left="1080"/>
       </w:pPr>
+      <w:r>
+        <w:t>Assignment from one memory variable to another memory variable:</w:t>
+      </w:r>
+    </w:p>
+    <w:p>
+      <w:pPr>
+        <w:pStyle w:val="ListParagraph"/>
+        <w:numPr>
+          <w:ilvl w:val="0"/>
+          <w:numId w:val="6"/>
+        </w:numPr>
+        <w:spacing w:before="240" w:line="276" w:lineRule="auto"/>
+      </w:pPr>
+      <w:r>
+        <w:t>Creates a copy for value type variables</w:t>
+      </w:r>
+    </w:p>
+    <w:p>
+      <w:pPr>
+        <w:pStyle w:val="ListParagraph"/>
+        <w:numPr>
+          <w:ilvl w:val="0"/>
+          <w:numId w:val="6"/>
+        </w:numPr>
+        <w:spacing w:before="240" w:line="276" w:lineRule="auto"/>
+      </w:pPr>
+      <w:r>
+        <w:t>Do not create a copy for reference type variables</w:t>
+      </w:r>
+    </w:p>
+    <w:p>
+      <w:pPr>
+        <w:pStyle w:val="ListParagraph"/>
+        <w:numPr>
+          <w:ilvl w:val="0"/>
+          <w:numId w:val="4"/>
+        </w:numPr>
+        <w:spacing w:before="240" w:line="276" w:lineRule="auto"/>
+      </w:pPr>
+      <w:r>
+        <w:t>Bytes:</w:t>
+      </w:r>
+    </w:p>
+    <w:p>
+      <w:pPr>
+        <w:pStyle w:val="ListParagraph"/>
+        <w:spacing w:before="240" w:line="276" w:lineRule="auto"/>
+        <w:ind w:left="360"/>
+      </w:pPr>
+      <w:r>
+        <w:t>Refers to 8bit signed integers. Everything is stored in bits consisting of binary values 0 and 1.</w:t>
+      </w:r>
+    </w:p>
+    <w:p>
+      <w:pPr>
+        <w:pStyle w:val="ListParagraph"/>
+        <w:spacing w:before="240" w:line="276" w:lineRule="auto"/>
+        <w:ind w:left="360"/>
+      </w:pPr>
+      <w:r>
+        <w:t>Ranges from bytes1 to bytes32. It cannot directly store integers. Need to convert to binary first.</w:t>
+      </w:r>
+    </w:p>
+    <w:p>
+      <w:pPr>
+        <w:pStyle w:val="ListParagraph"/>
+        <w:numPr>
+          <w:ilvl w:val="0"/>
+          <w:numId w:val="4"/>
+        </w:numPr>
+        <w:spacing w:before="240" w:line="276" w:lineRule="auto"/>
+      </w:pPr>
+      <w:r>
+        <w:t>Arrays:</w:t>
+      </w:r>
+    </w:p>
+    <w:p>
+      <w:pPr>
+        <w:pStyle w:val="ListParagraph"/>
+        <w:spacing w:before="240" w:line="276" w:lineRule="auto"/>
+        <w:ind w:left="360"/>
+      </w:pPr>
+      <w:r>
+        <w:t>Arrays can have a compile time fixed (pre-determined) size or they can be dynamic.</w:t>
+      </w:r>
       <w:bookmarkStart w:id="0" w:name="_GoBack"/>
       <w:bookmarkEnd w:id="0"/>
+      <w:r>
+        <w:t xml:space="preserve"> </w:t>
+      </w:r>
     </w:p>
     <w:sectPr>
       <w:pgSz w:w="12240" w:h="15840"/>
@@ -1249,6 +1395,119 @@
       </w:pPr>
     </w:lvl>
   </w:abstractNum>
+  <w:abstractNum w:abstractNumId="5" w15:restartNumberingAfterBreak="0">
+    <w:nsid w:val="7D4168E5"/>
+    <w:multiLevelType w:val="hybridMultilevel"/>
+    <w:tmpl w:val="C256D9FC"/>
+    <w:lvl w:ilvl="0" w:tplc="04090001">
+      <w:start w:val="1"/>
+      <w:numFmt w:val="bullet"/>
+      <w:lvlText w:val=""/>
+      <w:lvlJc w:val="left"/>
+      <w:pPr>
+        <w:ind w:left="1800" w:hanging="360"/>
+      </w:pPr>
+      <w:rPr>
+        <w:rFonts w:ascii="Symbol" w:hAnsi="Symbol" w:hint="default"/>
+      </w:rPr>
+    </w:lvl>
+    <w:lvl w:ilvl="1" w:tplc="04090003" w:tentative="1">
+      <w:start w:val="1"/>
+      <w:numFmt w:val="bullet"/>
+      <w:lvlText w:val="o"/>
+      <w:lvlJc w:val="left"/>
+      <w:pPr>
+        <w:ind w:left="2520" w:hanging="360"/>
+      </w:pPr>
+      <w:rPr>
+        <w:rFonts w:ascii="Courier New" w:hAnsi="Courier New" w:cs="Courier New" w:hint="default"/>
+      </w:rPr>
+    </w:lvl>
+    <w:lvl w:ilvl="2" w:tplc="04090005" w:tentative="1">
+      <w:start w:val="1"/>
+      <w:numFmt w:val="bullet"/>
+      <w:lvlText w:val=""/>
+      <w:lvlJc w:val="left"/>
+      <w:pPr>
+        <w:ind w:left="3240" w:hanging="360"/>
+      </w:pPr>
+      <w:rPr>
+        <w:rFonts w:ascii="Wingdings" w:hAnsi="Wingdings" w:hint="default"/>
+      </w:rPr>
+    </w:lvl>
+    <w:lvl w:ilvl="3" w:tplc="04090001" w:tentative="1">
+      <w:start w:val="1"/>
+      <w:numFmt w:val="bullet"/>
+      <w:lvlText w:val=""/>
+      <w:lvlJc w:val="left"/>
+      <w:pPr>
+        <w:ind w:left="3960" w:hanging="360"/>
+      </w:pPr>
+      <w:rPr>
+        <w:rFonts w:ascii="Symbol" w:hAnsi="Symbol" w:hint="default"/>
+      </w:rPr>
+    </w:lvl>
+    <w:lvl w:ilvl="4" w:tplc="04090003" w:tentative="1">
+      <w:start w:val="1"/>
+      <w:numFmt w:val="bullet"/>
+      <w:lvlText w:val="o"/>
+      <w:lvlJc w:val="left"/>
+      <w:pPr>
+        <w:ind w:left="4680" w:hanging="360"/>
+      </w:pPr>
+      <w:rPr>
+        <w:rFonts w:ascii="Courier New" w:hAnsi="Courier New" w:cs="Courier New" w:hint="default"/>
+      </w:rPr>
+    </w:lvl>
+    <w:lvl w:ilvl="5" w:tplc="04090005" w:tentative="1">
+      <w:start w:val="1"/>
+      <w:numFmt w:val="bullet"/>
+      <w:lvlText w:val=""/>
+      <w:lvlJc w:val="left"/>
+      <w:pPr>
+        <w:ind w:left="5400" w:hanging="360"/>
+      </w:pPr>
+      <w:rPr>
+        <w:rFonts w:ascii="Wingdings" w:hAnsi="Wingdings" w:hint="default"/>
+      </w:rPr>
+    </w:lvl>
+    <w:lvl w:ilvl="6" w:tplc="04090001" w:tentative="1">
+      <w:start w:val="1"/>
+      <w:numFmt w:val="bullet"/>
+      <w:lvlText w:val=""/>
+      <w:lvlJc w:val="left"/>
+      <w:pPr>
+        <w:ind w:left="6120" w:hanging="360"/>
+      </w:pPr>
+      <w:rPr>
+        <w:rFonts w:ascii="Symbol" w:hAnsi="Symbol" w:hint="default"/>
+      </w:rPr>
+    </w:lvl>
+    <w:lvl w:ilvl="7" w:tplc="04090003" w:tentative="1">
+      <w:start w:val="1"/>
+      <w:numFmt w:val="bullet"/>
+      <w:lvlText w:val="o"/>
+      <w:lvlJc w:val="left"/>
+      <w:pPr>
+        <w:ind w:left="6840" w:hanging="360"/>
+      </w:pPr>
+      <w:rPr>
+        <w:rFonts w:ascii="Courier New" w:hAnsi="Courier New" w:cs="Courier New" w:hint="default"/>
+      </w:rPr>
+    </w:lvl>
+    <w:lvl w:ilvl="8" w:tplc="04090005" w:tentative="1">
+      <w:start w:val="1"/>
+      <w:numFmt w:val="bullet"/>
+      <w:lvlText w:val=""/>
+      <w:lvlJc w:val="left"/>
+      <w:pPr>
+        <w:ind w:left="7560" w:hanging="360"/>
+      </w:pPr>
+      <w:rPr>
+        <w:rFonts w:ascii="Wingdings" w:hAnsi="Wingdings" w:hint="default"/>
+      </w:rPr>
+    </w:lvl>
+  </w:abstractNum>
   <w:num w:numId="1">
     <w:abstractNumId w:val="3"/>
   </w:num>
@@ -1263,6 +1522,9 @@
   </w:num>
   <w:num w:numId="5">
     <w:abstractNumId w:val="1"/>
+  </w:num>
+  <w:num w:numId="6">
+    <w:abstractNumId w:val="5"/>
   </w:num>
 </w:numbering>
 </file>

</xml_diff>

<commit_message>
updated with further data types
</commit_message>
<xml_diff>
--- a/Solidity Notes.docx
+++ b/Solidity Notes.docx
@@ -749,127 +749,319 @@
         <w:ind w:left="1080"/>
       </w:pPr>
       <w:r>
-        <w:t xml:space="preserve">Assignment of state variable to a memory variable always creates a new copy whether it </w:t>
+        <w:t xml:space="preserve">Assignment of state variable to a memory variable always creates a new copy </w:t>
+      </w:r>
+      <w:r>
+        <w:t xml:space="preserve">whether it is </w:t>
+      </w:r>
+      <w:r>
+        <w:t>value type or reference type variable.</w:t>
+      </w:r>
+    </w:p>
+    <w:p>
+      <w:pPr>
+        <w:pStyle w:val="ListParagraph"/>
+        <w:numPr>
+          <w:ilvl w:val="1"/>
+          <w:numId w:val="4"/>
+        </w:numPr>
+        <w:spacing w:before="240" w:line="276" w:lineRule="auto"/>
+      </w:pPr>
+      <w:r>
+        <w:t>Rule 8:</w:t>
+      </w:r>
+    </w:p>
+    <w:p>
+      <w:pPr>
+        <w:pStyle w:val="ListParagraph"/>
+        <w:spacing w:before="240" w:line="276" w:lineRule="auto"/>
+        <w:ind w:left="1080"/>
+      </w:pPr>
+      <w:r>
+        <w:t>Assignment from one memory variable to another memory variable:</w:t>
+      </w:r>
+    </w:p>
+    <w:p>
+      <w:pPr>
+        <w:pStyle w:val="ListParagraph"/>
+        <w:numPr>
+          <w:ilvl w:val="0"/>
+          <w:numId w:val="6"/>
+        </w:numPr>
+        <w:spacing w:before="240" w:line="276" w:lineRule="auto"/>
+      </w:pPr>
+      <w:r>
+        <w:t>Creates a copy for value type variables</w:t>
+      </w:r>
+    </w:p>
+    <w:p>
+      <w:pPr>
+        <w:pStyle w:val="ListParagraph"/>
+        <w:numPr>
+          <w:ilvl w:val="0"/>
+          <w:numId w:val="6"/>
+        </w:numPr>
+        <w:spacing w:before="240" w:line="276" w:lineRule="auto"/>
+      </w:pPr>
+      <w:r>
+        <w:t>Do not create a copy for reference type variables</w:t>
+      </w:r>
+    </w:p>
+    <w:p>
+      <w:pPr>
+        <w:pStyle w:val="ListParagraph"/>
+        <w:numPr>
+          <w:ilvl w:val="0"/>
+          <w:numId w:val="4"/>
+        </w:numPr>
+        <w:spacing w:before="240" w:line="276" w:lineRule="auto"/>
+      </w:pPr>
+      <w:r>
+        <w:t>Bytes:</w:t>
+      </w:r>
+    </w:p>
+    <w:p>
+      <w:pPr>
+        <w:pStyle w:val="ListParagraph"/>
+        <w:spacing w:before="240" w:line="276" w:lineRule="auto"/>
+        <w:ind w:left="360"/>
+      </w:pPr>
+      <w:r>
+        <w:t>Refers to 8bit signed integers. Everything is stored in bits consisting of binary values 0 and 1.</w:t>
+      </w:r>
+    </w:p>
+    <w:p>
+      <w:pPr>
+        <w:pStyle w:val="ListParagraph"/>
+        <w:spacing w:before="240" w:line="276" w:lineRule="auto"/>
+        <w:ind w:left="360"/>
+      </w:pPr>
+      <w:r>
+        <w:t>Ranges from bytes1 to bytes32. It cannot directly store integers. Need to convert to binary first.</w:t>
+      </w:r>
+    </w:p>
+    <w:p>
+      <w:pPr>
+        <w:pStyle w:val="ListParagraph"/>
+        <w:numPr>
+          <w:ilvl w:val="0"/>
+          <w:numId w:val="4"/>
+        </w:numPr>
+        <w:spacing w:before="240" w:line="276" w:lineRule="auto"/>
+      </w:pPr>
+      <w:r>
+        <w:t>Arrays:</w:t>
+      </w:r>
+    </w:p>
+    <w:p>
+      <w:pPr>
+        <w:pStyle w:val="ListParagraph"/>
+        <w:spacing w:before="240" w:line="276" w:lineRule="auto"/>
+        <w:ind w:left="360"/>
+      </w:pPr>
+      <w:r>
+        <w:lastRenderedPageBreak/>
+        <w:t>Arrays can have a compile time fixed (pre-determined) size or they can be dynamic.</w:t>
+      </w:r>
+      <w:r>
+        <w:t xml:space="preserve"> </w:t>
+      </w:r>
+      <w:r>
+        <w:t xml:space="preserve">Default value in fixed array is 0 for all indexes. </w:t>
+      </w:r>
+      <w:r>
+        <w:t xml:space="preserve"> Accessing non-existent element would result in run time error.</w:t>
+      </w:r>
+    </w:p>
+    <w:p>
+      <w:pPr>
+        <w:pStyle w:val="ListParagraph"/>
+        <w:numPr>
+          <w:ilvl w:val="0"/>
+          <w:numId w:val="4"/>
+        </w:numPr>
+        <w:spacing w:before="240" w:line="276" w:lineRule="auto"/>
+      </w:pPr>
+      <w:r>
+        <w:t>Address:</w:t>
+      </w:r>
+    </w:p>
+    <w:p>
+      <w:pPr>
+        <w:pStyle w:val="ListParagraph"/>
+        <w:spacing w:before="240" w:line="276" w:lineRule="auto"/>
+        <w:ind w:left="360"/>
+      </w:pPr>
+      <w:r>
+        <w:t xml:space="preserve">It can store 20bytes of data. It is specifically designed to hold account addresses in </w:t>
+      </w:r>
+      <w:proofErr w:type="spellStart"/>
+      <w:r>
+        <w:t>Ethereum</w:t>
+      </w:r>
+      <w:proofErr w:type="spellEnd"/>
+      <w:r>
+        <w:t xml:space="preserve"> (both for EOA and contract). It has a property ‘balance’ which returns balance available in that account in </w:t>
       </w:r>
       <w:proofErr w:type="spellStart"/>
       <w:proofErr w:type="gramStart"/>
       <w:r>
-        <w:t>ia</w:t>
+        <w:t>wei</w:t>
       </w:r>
       <w:proofErr w:type="spellEnd"/>
       <w:proofErr w:type="gramEnd"/>
       <w:r>
-        <w:t xml:space="preserve"> value type or reference type variable.</w:t>
-      </w:r>
-    </w:p>
-    <w:p>
-      <w:pPr>
-        <w:pStyle w:val="ListParagraph"/>
-        <w:numPr>
-          <w:ilvl w:val="1"/>
-          <w:numId w:val="4"/>
-        </w:numPr>
-        <w:spacing w:before="240" w:line="276" w:lineRule="auto"/>
-      </w:pPr>
-      <w:r>
-        <w:t>Rule 8:</w:t>
-      </w:r>
-    </w:p>
-    <w:p>
-      <w:pPr>
-        <w:pStyle w:val="ListParagraph"/>
-        <w:spacing w:before="240" w:line="276" w:lineRule="auto"/>
-        <w:ind w:left="1080"/>
-      </w:pPr>
-      <w:r>
-        <w:t>Assignment from one memory variable to another memory variable:</w:t>
-      </w:r>
-    </w:p>
-    <w:p>
-      <w:pPr>
-        <w:pStyle w:val="ListParagraph"/>
-        <w:numPr>
-          <w:ilvl w:val="0"/>
-          <w:numId w:val="6"/>
-        </w:numPr>
-        <w:spacing w:before="240" w:line="276" w:lineRule="auto"/>
-      </w:pPr>
-      <w:r>
-        <w:t>Creates a copy for value type variables</w:t>
-      </w:r>
-    </w:p>
-    <w:p>
-      <w:pPr>
-        <w:pStyle w:val="ListParagraph"/>
-        <w:numPr>
-          <w:ilvl w:val="0"/>
-          <w:numId w:val="6"/>
-        </w:numPr>
-        <w:spacing w:before="240" w:line="276" w:lineRule="auto"/>
-      </w:pPr>
-      <w:r>
-        <w:t>Do not create a copy for reference type variables</w:t>
-      </w:r>
-    </w:p>
-    <w:p>
-      <w:pPr>
-        <w:pStyle w:val="ListParagraph"/>
-        <w:numPr>
-          <w:ilvl w:val="0"/>
-          <w:numId w:val="4"/>
-        </w:numPr>
-        <w:spacing w:before="240" w:line="276" w:lineRule="auto"/>
-      </w:pPr>
-      <w:r>
-        <w:t>Bytes:</w:t>
-      </w:r>
-    </w:p>
-    <w:p>
-      <w:pPr>
-        <w:pStyle w:val="ListParagraph"/>
-        <w:spacing w:before="240" w:line="276" w:lineRule="auto"/>
-        <w:ind w:left="360"/>
-      </w:pPr>
-      <w:r>
-        <w:t>Refers to 8bit signed integers. Everything is stored in bits consisting of binary values 0 and 1.</w:t>
-      </w:r>
-    </w:p>
-    <w:p>
-      <w:pPr>
-        <w:pStyle w:val="ListParagraph"/>
-        <w:spacing w:before="240" w:line="276" w:lineRule="auto"/>
-        <w:ind w:left="360"/>
-      </w:pPr>
-      <w:r>
-        <w:t>Ranges from bytes1 to bytes32. It cannot directly store integers. Need to convert to binary first.</w:t>
-      </w:r>
-    </w:p>
-    <w:p>
-      <w:pPr>
-        <w:pStyle w:val="ListParagraph"/>
-        <w:numPr>
-          <w:ilvl w:val="0"/>
-          <w:numId w:val="4"/>
-        </w:numPr>
-        <w:spacing w:before="240" w:line="276" w:lineRule="auto"/>
-      </w:pPr>
-      <w:r>
-        <w:t>Arrays:</w:t>
-      </w:r>
-    </w:p>
-    <w:p>
-      <w:pPr>
-        <w:pStyle w:val="ListParagraph"/>
-        <w:spacing w:before="240" w:line="276" w:lineRule="auto"/>
-        <w:ind w:left="360"/>
-      </w:pPr>
-      <w:r>
-        <w:t>Arrays can have a compile time fixed (pre-determined) size or they can be dynamic.</w:t>
+        <w:t>.</w:t>
+      </w:r>
+      <w:r>
+        <w:t xml:space="preserve"> While declaration if p</w:t>
       </w:r>
       <w:bookmarkStart w:id="0" w:name="_GoBack"/>
       <w:bookmarkEnd w:id="0"/>
       <w:r>
-        <w:t xml:space="preserve"> </w:t>
+        <w:t>ayable qualifier is used with address, it will provide the ability to receive and send ethers. It has 5 functions:</w:t>
+      </w:r>
+    </w:p>
+    <w:p>
+      <w:pPr>
+        <w:pStyle w:val="ListParagraph"/>
+        <w:numPr>
+          <w:ilvl w:val="0"/>
+          <w:numId w:val="7"/>
+        </w:numPr>
+        <w:spacing w:before="240" w:line="276" w:lineRule="auto"/>
+      </w:pPr>
+      <w:r>
+        <w:t>Send</w:t>
+      </w:r>
+      <w:r>
+        <w:t xml:space="preserve"> (returns true / false)</w:t>
+      </w:r>
+    </w:p>
+    <w:p>
+      <w:pPr>
+        <w:pStyle w:val="ListParagraph"/>
+        <w:numPr>
+          <w:ilvl w:val="0"/>
+          <w:numId w:val="7"/>
+        </w:numPr>
+        <w:spacing w:before="240" w:line="276" w:lineRule="auto"/>
+      </w:pPr>
+      <w:r>
+        <w:t>Transfer</w:t>
+      </w:r>
+      <w:r>
+        <w:t xml:space="preserve"> (similar to send, however </w:t>
+      </w:r>
+      <w:proofErr w:type="spellStart"/>
+      <w:r>
+        <w:t>incase</w:t>
+      </w:r>
+      <w:proofErr w:type="spellEnd"/>
+      <w:r>
+        <w:t xml:space="preserve"> of an error, reverts the transaction)</w:t>
+      </w:r>
+    </w:p>
+    <w:p>
+      <w:pPr>
+        <w:pStyle w:val="ListParagraph"/>
+        <w:numPr>
+          <w:ilvl w:val="0"/>
+          <w:numId w:val="7"/>
+        </w:numPr>
+        <w:spacing w:before="240" w:line="276" w:lineRule="auto"/>
+      </w:pPr>
+      <w:r>
+        <w:t>Call</w:t>
+      </w:r>
+    </w:p>
+    <w:p>
+      <w:pPr>
+        <w:pStyle w:val="ListParagraph"/>
+        <w:numPr>
+          <w:ilvl w:val="0"/>
+          <w:numId w:val="7"/>
+        </w:numPr>
+        <w:spacing w:before="240" w:line="276" w:lineRule="auto"/>
+      </w:pPr>
+      <w:proofErr w:type="spellStart"/>
+      <w:r>
+        <w:t>Delegatecall</w:t>
+      </w:r>
+      <w:proofErr w:type="spellEnd"/>
+    </w:p>
+    <w:p>
+      <w:pPr>
+        <w:pStyle w:val="ListParagraph"/>
+        <w:numPr>
+          <w:ilvl w:val="0"/>
+          <w:numId w:val="7"/>
+        </w:numPr>
+        <w:spacing w:before="240" w:line="276" w:lineRule="auto"/>
+      </w:pPr>
+      <w:proofErr w:type="spellStart"/>
+      <w:r>
+        <w:t>Staticcall</w:t>
+      </w:r>
+      <w:proofErr w:type="spellEnd"/>
+    </w:p>
+    <w:p>
+      <w:pPr>
+        <w:pStyle w:val="ListParagraph"/>
+        <w:numPr>
+          <w:ilvl w:val="0"/>
+          <w:numId w:val="4"/>
+        </w:numPr>
+        <w:spacing w:before="240" w:line="276" w:lineRule="auto"/>
+      </w:pPr>
+      <w:r>
+        <w:t>Mapping:</w:t>
+      </w:r>
+    </w:p>
+    <w:p>
+      <w:pPr>
+        <w:pStyle w:val="ListParagraph"/>
+        <w:spacing w:before="240" w:line="276" w:lineRule="auto"/>
+        <w:ind w:left="360"/>
+      </w:pPr>
+      <w:r>
+        <w:t>Mapping represents a key value pair</w:t>
+      </w:r>
+      <w:r>
+        <w:t xml:space="preserve">. Key is unique. </w:t>
+      </w:r>
+      <w:proofErr w:type="spellStart"/>
+      <w:r>
+        <w:t>Struct</w:t>
+      </w:r>
+      <w:proofErr w:type="spellEnd"/>
+      <w:r>
+        <w:t xml:space="preserve"> and </w:t>
+      </w:r>
+      <w:proofErr w:type="spellStart"/>
+      <w:r>
+        <w:t>enum</w:t>
+      </w:r>
+      <w:proofErr w:type="spellEnd"/>
+      <w:r>
+        <w:t xml:space="preserve"> can be used as a value but not as a key. </w:t>
+      </w:r>
+      <w:r>
+        <w:t>It is similar to hash table and dictionary however, iteration is not possible here. Further, mapping can only be declared as a state variable with storage as memory location. Mapping can be declared in a function if they refer to mappings declared in state variable (Refer Rule3 above).</w:t>
+      </w:r>
+      <w:r>
+        <w:t xml:space="preserve"> Further, mapping cannot be returned from function.</w:t>
+      </w:r>
+      <w:r>
+        <w:t xml:space="preserve"> Values can also have further mappings i.e., </w:t>
+      </w:r>
+      <w:proofErr w:type="gramStart"/>
+      <w:r>
+        <w:t>mapping</w:t>
+      </w:r>
+      <w:proofErr w:type="gramEnd"/>
+      <w:r>
+        <w:t xml:space="preserve"> within a mapping (nested mapping).</w:t>
       </w:r>
     </w:p>
     <w:sectPr>
@@ -1197,6 +1389,119 @@
     </w:lvl>
   </w:abstractNum>
   <w:abstractNum w:abstractNumId="3" w15:restartNumberingAfterBreak="0">
+    <w:nsid w:val="2508527E"/>
+    <w:multiLevelType w:val="hybridMultilevel"/>
+    <w:tmpl w:val="FEC8F0AA"/>
+    <w:lvl w:ilvl="0" w:tplc="04090001">
+      <w:start w:val="1"/>
+      <w:numFmt w:val="bullet"/>
+      <w:lvlText w:val=""/>
+      <w:lvlJc w:val="left"/>
+      <w:pPr>
+        <w:ind w:left="1080" w:hanging="360"/>
+      </w:pPr>
+      <w:rPr>
+        <w:rFonts w:ascii="Symbol" w:hAnsi="Symbol" w:hint="default"/>
+      </w:rPr>
+    </w:lvl>
+    <w:lvl w:ilvl="1" w:tplc="04090003" w:tentative="1">
+      <w:start w:val="1"/>
+      <w:numFmt w:val="bullet"/>
+      <w:lvlText w:val="o"/>
+      <w:lvlJc w:val="left"/>
+      <w:pPr>
+        <w:ind w:left="1800" w:hanging="360"/>
+      </w:pPr>
+      <w:rPr>
+        <w:rFonts w:ascii="Courier New" w:hAnsi="Courier New" w:cs="Courier New" w:hint="default"/>
+      </w:rPr>
+    </w:lvl>
+    <w:lvl w:ilvl="2" w:tplc="04090005" w:tentative="1">
+      <w:start w:val="1"/>
+      <w:numFmt w:val="bullet"/>
+      <w:lvlText w:val=""/>
+      <w:lvlJc w:val="left"/>
+      <w:pPr>
+        <w:ind w:left="2520" w:hanging="360"/>
+      </w:pPr>
+      <w:rPr>
+        <w:rFonts w:ascii="Wingdings" w:hAnsi="Wingdings" w:hint="default"/>
+      </w:rPr>
+    </w:lvl>
+    <w:lvl w:ilvl="3" w:tplc="04090001" w:tentative="1">
+      <w:start w:val="1"/>
+      <w:numFmt w:val="bullet"/>
+      <w:lvlText w:val=""/>
+      <w:lvlJc w:val="left"/>
+      <w:pPr>
+        <w:ind w:left="3240" w:hanging="360"/>
+      </w:pPr>
+      <w:rPr>
+        <w:rFonts w:ascii="Symbol" w:hAnsi="Symbol" w:hint="default"/>
+      </w:rPr>
+    </w:lvl>
+    <w:lvl w:ilvl="4" w:tplc="04090003" w:tentative="1">
+      <w:start w:val="1"/>
+      <w:numFmt w:val="bullet"/>
+      <w:lvlText w:val="o"/>
+      <w:lvlJc w:val="left"/>
+      <w:pPr>
+        <w:ind w:left="3960" w:hanging="360"/>
+      </w:pPr>
+      <w:rPr>
+        <w:rFonts w:ascii="Courier New" w:hAnsi="Courier New" w:cs="Courier New" w:hint="default"/>
+      </w:rPr>
+    </w:lvl>
+    <w:lvl w:ilvl="5" w:tplc="04090005" w:tentative="1">
+      <w:start w:val="1"/>
+      <w:numFmt w:val="bullet"/>
+      <w:lvlText w:val=""/>
+      <w:lvlJc w:val="left"/>
+      <w:pPr>
+        <w:ind w:left="4680" w:hanging="360"/>
+      </w:pPr>
+      <w:rPr>
+        <w:rFonts w:ascii="Wingdings" w:hAnsi="Wingdings" w:hint="default"/>
+      </w:rPr>
+    </w:lvl>
+    <w:lvl w:ilvl="6" w:tplc="04090001" w:tentative="1">
+      <w:start w:val="1"/>
+      <w:numFmt w:val="bullet"/>
+      <w:lvlText w:val=""/>
+      <w:lvlJc w:val="left"/>
+      <w:pPr>
+        <w:ind w:left="5400" w:hanging="360"/>
+      </w:pPr>
+      <w:rPr>
+        <w:rFonts w:ascii="Symbol" w:hAnsi="Symbol" w:hint="default"/>
+      </w:rPr>
+    </w:lvl>
+    <w:lvl w:ilvl="7" w:tplc="04090003" w:tentative="1">
+      <w:start w:val="1"/>
+      <w:numFmt w:val="bullet"/>
+      <w:lvlText w:val="o"/>
+      <w:lvlJc w:val="left"/>
+      <w:pPr>
+        <w:ind w:left="6120" w:hanging="360"/>
+      </w:pPr>
+      <w:rPr>
+        <w:rFonts w:ascii="Courier New" w:hAnsi="Courier New" w:cs="Courier New" w:hint="default"/>
+      </w:rPr>
+    </w:lvl>
+    <w:lvl w:ilvl="8" w:tplc="04090005" w:tentative="1">
+      <w:start w:val="1"/>
+      <w:numFmt w:val="bullet"/>
+      <w:lvlText w:val=""/>
+      <w:lvlJc w:val="left"/>
+      <w:pPr>
+        <w:ind w:left="6840" w:hanging="360"/>
+      </w:pPr>
+      <w:rPr>
+        <w:rFonts w:ascii="Wingdings" w:hAnsi="Wingdings" w:hint="default"/>
+      </w:rPr>
+    </w:lvl>
+  </w:abstractNum>
+  <w:abstractNum w:abstractNumId="4" w15:restartNumberingAfterBreak="0">
     <w:nsid w:val="58186447"/>
     <w:multiLevelType w:val="hybridMultilevel"/>
     <w:tmpl w:val="87E28172"/>
@@ -1309,7 +1614,7 @@
       </w:rPr>
     </w:lvl>
   </w:abstractNum>
-  <w:abstractNum w:abstractNumId="4" w15:restartNumberingAfterBreak="0">
+  <w:abstractNum w:abstractNumId="5" w15:restartNumberingAfterBreak="0">
     <w:nsid w:val="72AA2527"/>
     <w:multiLevelType w:val="hybridMultilevel"/>
     <w:tmpl w:val="78803EA0"/>
@@ -1395,7 +1700,7 @@
       </w:pPr>
     </w:lvl>
   </w:abstractNum>
-  <w:abstractNum w:abstractNumId="5" w15:restartNumberingAfterBreak="0">
+  <w:abstractNum w:abstractNumId="6" w15:restartNumberingAfterBreak="0">
     <w:nsid w:val="7D4168E5"/>
     <w:multiLevelType w:val="hybridMultilevel"/>
     <w:tmpl w:val="C256D9FC"/>
@@ -1509,7 +1814,7 @@
     </w:lvl>
   </w:abstractNum>
   <w:num w:numId="1">
-    <w:abstractNumId w:val="3"/>
+    <w:abstractNumId w:val="4"/>
   </w:num>
   <w:num w:numId="2">
     <w:abstractNumId w:val="0"/>
@@ -1518,13 +1823,16 @@
     <w:abstractNumId w:val="2"/>
   </w:num>
   <w:num w:numId="4">
-    <w:abstractNumId w:val="4"/>
+    <w:abstractNumId w:val="5"/>
   </w:num>
   <w:num w:numId="5">
     <w:abstractNumId w:val="1"/>
   </w:num>
   <w:num w:numId="6">
-    <w:abstractNumId w:val="5"/>
+    <w:abstractNumId w:val="6"/>
+  </w:num>
+  <w:num w:numId="7">
+    <w:abstractNumId w:val="3"/>
   </w:num>
 </w:numbering>
 </file>

</xml_diff>

<commit_message>
Updated till contract global variables
</commit_message>
<xml_diff>
--- a/Solidity Notes.docx
+++ b/Solidity Notes.docx
@@ -914,155 +914,1183 @@
         <w:t>.</w:t>
       </w:r>
       <w:r>
-        <w:t xml:space="preserve"> While declaration if p</w:t>
+        <w:t xml:space="preserve"> While declaration if payable qualifier is used with address, it will provide the ability to receive and send ethers. It has 5 functions:</w:t>
+      </w:r>
+    </w:p>
+    <w:p>
+      <w:pPr>
+        <w:pStyle w:val="ListParagraph"/>
+        <w:numPr>
+          <w:ilvl w:val="0"/>
+          <w:numId w:val="7"/>
+        </w:numPr>
+        <w:spacing w:before="240" w:line="276" w:lineRule="auto"/>
+      </w:pPr>
+      <w:r>
+        <w:t>Send</w:t>
+      </w:r>
+      <w:r>
+        <w:t xml:space="preserve"> (returns true / false)</w:t>
+      </w:r>
+    </w:p>
+    <w:p>
+      <w:pPr>
+        <w:pStyle w:val="ListParagraph"/>
+        <w:numPr>
+          <w:ilvl w:val="0"/>
+          <w:numId w:val="7"/>
+        </w:numPr>
+        <w:spacing w:before="240" w:line="276" w:lineRule="auto"/>
+      </w:pPr>
+      <w:r>
+        <w:t>Transfer</w:t>
+      </w:r>
+      <w:r>
+        <w:t xml:space="preserve"> (similar to send, however </w:t>
+      </w:r>
+      <w:proofErr w:type="spellStart"/>
+      <w:r>
+        <w:t>incase</w:t>
+      </w:r>
+      <w:proofErr w:type="spellEnd"/>
+      <w:r>
+        <w:t xml:space="preserve"> of an error, reverts the transaction)</w:t>
+      </w:r>
+    </w:p>
+    <w:p>
+      <w:pPr>
+        <w:pStyle w:val="ListParagraph"/>
+        <w:numPr>
+          <w:ilvl w:val="0"/>
+          <w:numId w:val="7"/>
+        </w:numPr>
+        <w:spacing w:before="240" w:line="276" w:lineRule="auto"/>
+      </w:pPr>
+      <w:r>
+        <w:t>Call</w:t>
+      </w:r>
+    </w:p>
+    <w:p>
+      <w:pPr>
+        <w:pStyle w:val="ListParagraph"/>
+        <w:numPr>
+          <w:ilvl w:val="0"/>
+          <w:numId w:val="7"/>
+        </w:numPr>
+        <w:spacing w:before="240" w:line="276" w:lineRule="auto"/>
+      </w:pPr>
+      <w:proofErr w:type="spellStart"/>
+      <w:r>
+        <w:t>Delegatecall</w:t>
+      </w:r>
+      <w:proofErr w:type="spellEnd"/>
+    </w:p>
+    <w:p>
+      <w:pPr>
+        <w:pStyle w:val="ListParagraph"/>
+        <w:numPr>
+          <w:ilvl w:val="0"/>
+          <w:numId w:val="7"/>
+        </w:numPr>
+        <w:spacing w:before="240" w:line="276" w:lineRule="auto"/>
+      </w:pPr>
+      <w:proofErr w:type="spellStart"/>
+      <w:r>
+        <w:t>Staticcall</w:t>
+      </w:r>
+      <w:proofErr w:type="spellEnd"/>
+    </w:p>
+    <w:p>
+      <w:pPr>
+        <w:pStyle w:val="ListParagraph"/>
+        <w:numPr>
+          <w:ilvl w:val="0"/>
+          <w:numId w:val="4"/>
+        </w:numPr>
+        <w:spacing w:before="240" w:line="276" w:lineRule="auto"/>
+      </w:pPr>
+      <w:r>
+        <w:t>Mapping:</w:t>
+      </w:r>
+    </w:p>
+    <w:p>
+      <w:pPr>
+        <w:pStyle w:val="ListParagraph"/>
+        <w:spacing w:before="240" w:line="276" w:lineRule="auto"/>
+        <w:ind w:left="360"/>
+      </w:pPr>
+      <w:r>
+        <w:t>Mapping represents a key value pair</w:t>
+      </w:r>
+      <w:r>
+        <w:t xml:space="preserve">. Key is unique. </w:t>
+      </w:r>
+      <w:proofErr w:type="spellStart"/>
+      <w:r>
+        <w:t>Struct</w:t>
+      </w:r>
+      <w:proofErr w:type="spellEnd"/>
+      <w:r>
+        <w:t xml:space="preserve"> and </w:t>
+      </w:r>
+      <w:proofErr w:type="spellStart"/>
+      <w:r>
+        <w:t>enum</w:t>
+      </w:r>
+      <w:proofErr w:type="spellEnd"/>
+      <w:r>
+        <w:t xml:space="preserve"> can be used as a value but not as a key. </w:t>
+      </w:r>
+      <w:r>
+        <w:t>It is similar to hash table and dictionary however, iteration is not possible here. Further, mapping can only be declared as a state variable with storage as memory location. Mapping can be declared in a function if they refer to mappings declared in state variable (Refer Rule3 above).</w:t>
+      </w:r>
+      <w:r>
+        <w:t xml:space="preserve"> Further, mapping cannot be returned from function.</w:t>
+      </w:r>
+      <w:r>
+        <w:t xml:space="preserve"> Values can also have further mappings i.e., mapping within a mapping (nested mapping).</w:t>
+      </w:r>
+    </w:p>
+    <w:p>
+      <w:pPr>
+        <w:spacing w:before="240" w:line="276" w:lineRule="auto"/>
+      </w:pPr>
+      <w:r>
+        <w:t>Data type needs to defined at the time of declaration of variable and thereafter data type of that variable cannot be changed</w:t>
+      </w:r>
+    </w:p>
+    <w:p>
+      <w:pPr>
+        <w:pStyle w:val="ListParagraph"/>
+        <w:numPr>
+          <w:ilvl w:val="0"/>
+          <w:numId w:val="4"/>
+        </w:numPr>
+        <w:spacing w:before="240" w:line="276" w:lineRule="auto"/>
+      </w:pPr>
+      <w:r>
+        <w:t>Implicit conversion (data type):</w:t>
+      </w:r>
+    </w:p>
+    <w:p>
+      <w:pPr>
+        <w:pStyle w:val="ListParagraph"/>
+        <w:spacing w:before="240" w:line="276" w:lineRule="auto"/>
+        <w:ind w:left="360"/>
+      </w:pPr>
+      <w:r>
+        <w:t>Conversion will be automatic. It will happen where smaller data type is stored in a larger data type. In this case there will be no data loss and are completely type safe.</w:t>
+      </w:r>
+    </w:p>
+    <w:p>
+      <w:pPr>
+        <w:pStyle w:val="ListParagraph"/>
+        <w:numPr>
+          <w:ilvl w:val="0"/>
+          <w:numId w:val="4"/>
+        </w:numPr>
+        <w:spacing w:before="240" w:line="276" w:lineRule="auto"/>
+      </w:pPr>
+      <w:r>
+        <w:t>Explicit conversion:</w:t>
+      </w:r>
+    </w:p>
+    <w:p>
+      <w:pPr>
+        <w:pStyle w:val="ListParagraph"/>
+        <w:spacing w:before="240" w:line="276" w:lineRule="auto"/>
+        <w:ind w:left="360"/>
+      </w:pPr>
+      <w:r>
+        <w:t>This refers to situations where larger data type is converted into smaller data type. This type of conversion is not automatic and will require external help. Solidity provides a function for each value type for explicit conversion.</w:t>
+      </w:r>
+    </w:p>
+    <w:tbl>
+      <w:tblPr>
+        <w:tblStyle w:val="TableGrid"/>
+        <w:tblW w:w="9072" w:type="dxa"/>
+        <w:tblInd w:w="360" w:type="dxa"/>
+        <w:tblLook w:val="04A0" w:firstRow="1" w:lastRow="0" w:firstColumn="1" w:lastColumn="0" w:noHBand="0" w:noVBand="1"/>
+      </w:tblPr>
+      <w:tblGrid>
+        <w:gridCol w:w="9072"/>
+      </w:tblGrid>
+      <w:tr>
+        <w:trPr>
+          <w:trHeight w:val="20"/>
+        </w:trPr>
+        <w:tc>
+          <w:tcPr>
+            <w:tcW w:w="9072" w:type="dxa"/>
+            <w:vAlign w:val="center"/>
+          </w:tcPr>
+          <w:p>
+            <w:pPr>
+              <w:spacing w:before="120" w:line="276" w:lineRule="auto"/>
+            </w:pPr>
+            <w:r>
+              <w:t>Syntax:</w:t>
+            </w:r>
+          </w:p>
+          <w:p>
+            <w:pPr>
+              <w:pStyle w:val="ListParagraph"/>
+              <w:spacing w:before="120" w:line="276" w:lineRule="auto"/>
+              <w:ind w:left="0"/>
+              <w:contextualSpacing w:val="0"/>
+            </w:pPr>
+            <w:r>
+              <w:t>uint256  a = 10</w:t>
+            </w:r>
+          </w:p>
+          <w:p>
+            <w:pPr>
+              <w:pStyle w:val="ListParagraph"/>
+              <w:spacing w:before="120" w:line="276" w:lineRule="auto"/>
+              <w:ind w:left="0"/>
+              <w:contextualSpacing w:val="0"/>
+            </w:pPr>
+            <w:r>
+              <w:t>uint16 b = uint16(a)</w:t>
+            </w:r>
+          </w:p>
+        </w:tc>
+      </w:tr>
+    </w:tbl>
+    <w:p>
+      <w:pPr>
+        <w:pStyle w:val="ListParagraph"/>
+        <w:spacing w:before="240" w:line="276" w:lineRule="auto"/>
+        <w:ind w:left="360"/>
+      </w:pPr>
+      <w:r>
+        <w:t>Here data over and above the space available in the smaller data type will be lost.</w:t>
+      </w:r>
+    </w:p>
+    <w:p>
+      <w:pPr>
+        <w:pStyle w:val="ListParagraph"/>
+        <w:numPr>
+          <w:ilvl w:val="0"/>
+          <w:numId w:val="4"/>
+        </w:numPr>
+        <w:spacing w:before="240" w:line="276" w:lineRule="auto"/>
+      </w:pPr>
+      <w:r>
+        <w:t>Block/ Transaction Global Variable and Functions:</w:t>
+      </w:r>
+    </w:p>
+    <w:p>
+      <w:pPr>
+        <w:pStyle w:val="ListParagraph"/>
+        <w:spacing w:before="240" w:line="276" w:lineRule="auto"/>
+        <w:ind w:left="360"/>
+      </w:pPr>
+      <w:r>
+        <w:t>Solidity provides access to a few global variables that are not declared within contracts but are accessible from code within contracts.</w:t>
+      </w:r>
+    </w:p>
+    <w:tbl>
+      <w:tblPr>
+        <w:tblStyle w:val="TableGrid"/>
+        <w:tblW w:w="0" w:type="auto"/>
+        <w:tblInd w:w="360" w:type="dxa"/>
+        <w:tblLook w:val="04A0" w:firstRow="1" w:lastRow="0" w:firstColumn="1" w:lastColumn="0" w:noHBand="0" w:noVBand="1"/>
+      </w:tblPr>
+      <w:tblGrid>
+        <w:gridCol w:w="3023"/>
+        <w:gridCol w:w="2971"/>
+        <w:gridCol w:w="2996"/>
+      </w:tblGrid>
+      <w:tr>
+        <w:tc>
+          <w:tcPr>
+            <w:tcW w:w="3116" w:type="dxa"/>
+            <w:vAlign w:val="center"/>
+          </w:tcPr>
+          <w:p>
+            <w:pPr>
+              <w:pStyle w:val="ListParagraph"/>
+              <w:spacing w:before="240" w:line="276" w:lineRule="auto"/>
+              <w:ind w:left="0"/>
+              <w:jc w:val="center"/>
+              <w:rPr>
+                <w:b/>
+              </w:rPr>
+            </w:pPr>
+            <w:r>
+              <w:rPr>
+                <w:b/>
+              </w:rPr>
+              <w:t>GLOBAL VARIABLE</w:t>
+            </w:r>
+          </w:p>
+        </w:tc>
+        <w:tc>
+          <w:tcPr>
+            <w:tcW w:w="3117" w:type="dxa"/>
+            <w:vAlign w:val="center"/>
+          </w:tcPr>
+          <w:p>
+            <w:pPr>
+              <w:pStyle w:val="ListParagraph"/>
+              <w:spacing w:before="240" w:line="276" w:lineRule="auto"/>
+              <w:ind w:left="0"/>
+              <w:jc w:val="center"/>
+              <w:rPr>
+                <w:b/>
+              </w:rPr>
+            </w:pPr>
+            <w:r>
+              <w:rPr>
+                <w:b/>
+              </w:rPr>
+              <w:t>DATA TYPE</w:t>
+            </w:r>
+          </w:p>
+        </w:tc>
+        <w:tc>
+          <w:tcPr>
+            <w:tcW w:w="3117" w:type="dxa"/>
+            <w:vAlign w:val="center"/>
+          </w:tcPr>
+          <w:p>
+            <w:pPr>
+              <w:pStyle w:val="ListParagraph"/>
+              <w:spacing w:before="240" w:line="276" w:lineRule="auto"/>
+              <w:ind w:left="0"/>
+              <w:jc w:val="center"/>
+              <w:rPr>
+                <w:b/>
+              </w:rPr>
+            </w:pPr>
+            <w:r>
+              <w:rPr>
+                <w:b/>
+              </w:rPr>
+              <w:t>DETAILS</w:t>
+            </w:r>
+          </w:p>
+        </w:tc>
+      </w:tr>
+      <w:tr>
+        <w:tc>
+          <w:tcPr>
+            <w:tcW w:w="3116" w:type="dxa"/>
+            <w:vAlign w:val="center"/>
+          </w:tcPr>
+          <w:p>
+            <w:pPr>
+              <w:pStyle w:val="ListParagraph"/>
+              <w:spacing w:line="276" w:lineRule="auto"/>
+              <w:ind w:left="0"/>
+            </w:pPr>
+            <w:proofErr w:type="spellStart"/>
+            <w:r>
+              <w:t>block.coinbase</w:t>
+            </w:r>
+            <w:proofErr w:type="spellEnd"/>
+          </w:p>
+        </w:tc>
+        <w:tc>
+          <w:tcPr>
+            <w:tcW w:w="3117" w:type="dxa"/>
+            <w:vAlign w:val="center"/>
+          </w:tcPr>
+          <w:p>
+            <w:pPr>
+              <w:pStyle w:val="ListParagraph"/>
+              <w:spacing w:line="276" w:lineRule="auto"/>
+              <w:ind w:left="0"/>
+            </w:pPr>
+            <w:r>
+              <w:t>address</w:t>
+            </w:r>
+          </w:p>
+        </w:tc>
+        <w:tc>
+          <w:tcPr>
+            <w:tcW w:w="3117" w:type="dxa"/>
+            <w:vAlign w:val="center"/>
+          </w:tcPr>
+          <w:p>
+            <w:pPr>
+              <w:pStyle w:val="ListParagraph"/>
+              <w:spacing w:line="276" w:lineRule="auto"/>
+              <w:ind w:left="0"/>
+            </w:pPr>
+            <w:proofErr w:type="spellStart"/>
+            <w:r>
+              <w:t>Refer’s</w:t>
+            </w:r>
+            <w:proofErr w:type="spellEnd"/>
+            <w:r>
+              <w:t xml:space="preserve"> to miner’s address</w:t>
+            </w:r>
+          </w:p>
+        </w:tc>
+      </w:tr>
+      <w:tr>
+        <w:tc>
+          <w:tcPr>
+            <w:tcW w:w="3116" w:type="dxa"/>
+            <w:vAlign w:val="center"/>
+          </w:tcPr>
+          <w:p>
+            <w:pPr>
+              <w:pStyle w:val="ListParagraph"/>
+              <w:spacing w:line="276" w:lineRule="auto"/>
+              <w:ind w:left="0"/>
+            </w:pPr>
+            <w:proofErr w:type="spellStart"/>
+            <w:r>
+              <w:lastRenderedPageBreak/>
+              <w:t>block.difficulty</w:t>
+            </w:r>
+            <w:proofErr w:type="spellEnd"/>
+          </w:p>
+        </w:tc>
+        <w:tc>
+          <w:tcPr>
+            <w:tcW w:w="3117" w:type="dxa"/>
+            <w:vAlign w:val="center"/>
+          </w:tcPr>
+          <w:p>
+            <w:pPr>
+              <w:pStyle w:val="ListParagraph"/>
+              <w:spacing w:line="276" w:lineRule="auto"/>
+              <w:ind w:left="0"/>
+            </w:pPr>
+            <w:proofErr w:type="spellStart"/>
+            <w:r>
+              <w:t>uint</w:t>
+            </w:r>
+            <w:proofErr w:type="spellEnd"/>
+          </w:p>
+        </w:tc>
+        <w:tc>
+          <w:tcPr>
+            <w:tcW w:w="3117" w:type="dxa"/>
+            <w:vAlign w:val="center"/>
+          </w:tcPr>
+          <w:p>
+            <w:pPr>
+              <w:pStyle w:val="ListParagraph"/>
+              <w:spacing w:line="276" w:lineRule="auto"/>
+              <w:ind w:left="0"/>
+            </w:pPr>
+            <w:r>
+              <w:t>Difficulty level of current block</w:t>
+            </w:r>
+          </w:p>
+        </w:tc>
+      </w:tr>
+      <w:tr>
+        <w:tc>
+          <w:tcPr>
+            <w:tcW w:w="3116" w:type="dxa"/>
+            <w:vAlign w:val="center"/>
+          </w:tcPr>
+          <w:p>
+            <w:pPr>
+              <w:pStyle w:val="ListParagraph"/>
+              <w:spacing w:line="276" w:lineRule="auto"/>
+              <w:ind w:left="0"/>
+            </w:pPr>
+            <w:proofErr w:type="spellStart"/>
+            <w:r>
+              <w:t>block.gaslimit</w:t>
+            </w:r>
+            <w:proofErr w:type="spellEnd"/>
+          </w:p>
+        </w:tc>
+        <w:tc>
+          <w:tcPr>
+            <w:tcW w:w="3117" w:type="dxa"/>
+            <w:vAlign w:val="center"/>
+          </w:tcPr>
+          <w:p>
+            <w:pPr>
+              <w:pStyle w:val="ListParagraph"/>
+              <w:spacing w:line="276" w:lineRule="auto"/>
+              <w:ind w:left="0"/>
+            </w:pPr>
+            <w:proofErr w:type="spellStart"/>
+            <w:r>
+              <w:t>uint</w:t>
+            </w:r>
+            <w:proofErr w:type="spellEnd"/>
+          </w:p>
+        </w:tc>
+        <w:tc>
+          <w:tcPr>
+            <w:tcW w:w="3117" w:type="dxa"/>
+            <w:vAlign w:val="center"/>
+          </w:tcPr>
+          <w:p>
+            <w:pPr>
+              <w:pStyle w:val="ListParagraph"/>
+              <w:spacing w:line="276" w:lineRule="auto"/>
+              <w:ind w:left="0"/>
+            </w:pPr>
+            <w:r>
+              <w:t>Gas limit for current block</w:t>
+            </w:r>
+          </w:p>
+        </w:tc>
+      </w:tr>
+      <w:tr>
+        <w:tc>
+          <w:tcPr>
+            <w:tcW w:w="3116" w:type="dxa"/>
+            <w:vAlign w:val="center"/>
+          </w:tcPr>
+          <w:p>
+            <w:pPr>
+              <w:pStyle w:val="ListParagraph"/>
+              <w:spacing w:line="276" w:lineRule="auto"/>
+              <w:ind w:left="0"/>
+            </w:pPr>
+            <w:proofErr w:type="spellStart"/>
+            <w:r>
+              <w:t>block.number</w:t>
+            </w:r>
+            <w:proofErr w:type="spellEnd"/>
+          </w:p>
+        </w:tc>
+        <w:tc>
+          <w:tcPr>
+            <w:tcW w:w="3117" w:type="dxa"/>
+            <w:vAlign w:val="center"/>
+          </w:tcPr>
+          <w:p>
+            <w:pPr>
+              <w:pStyle w:val="ListParagraph"/>
+              <w:spacing w:line="276" w:lineRule="auto"/>
+              <w:ind w:left="0"/>
+            </w:pPr>
+            <w:proofErr w:type="spellStart"/>
+            <w:r>
+              <w:t>uint</w:t>
+            </w:r>
+            <w:proofErr w:type="spellEnd"/>
+          </w:p>
+        </w:tc>
+        <w:tc>
+          <w:tcPr>
+            <w:tcW w:w="3117" w:type="dxa"/>
+            <w:vAlign w:val="center"/>
+          </w:tcPr>
+          <w:p>
+            <w:pPr>
+              <w:pStyle w:val="ListParagraph"/>
+              <w:spacing w:line="276" w:lineRule="auto"/>
+              <w:ind w:left="0"/>
+            </w:pPr>
+            <w:r>
+              <w:t>Current block’s number in sequence</w:t>
+            </w:r>
+          </w:p>
+        </w:tc>
+      </w:tr>
+      <w:tr>
+        <w:tc>
+          <w:tcPr>
+            <w:tcW w:w="3116" w:type="dxa"/>
+            <w:vAlign w:val="center"/>
+          </w:tcPr>
+          <w:p>
+            <w:pPr>
+              <w:pStyle w:val="ListParagraph"/>
+              <w:spacing w:line="276" w:lineRule="auto"/>
+              <w:ind w:left="0"/>
+            </w:pPr>
+            <w:proofErr w:type="spellStart"/>
+            <w:r>
+              <w:t>block.timestamp</w:t>
+            </w:r>
+            <w:proofErr w:type="spellEnd"/>
+          </w:p>
+        </w:tc>
+        <w:tc>
+          <w:tcPr>
+            <w:tcW w:w="3117" w:type="dxa"/>
+            <w:vAlign w:val="center"/>
+          </w:tcPr>
+          <w:p>
+            <w:pPr>
+              <w:pStyle w:val="ListParagraph"/>
+              <w:spacing w:line="276" w:lineRule="auto"/>
+              <w:ind w:left="0"/>
+            </w:pPr>
+            <w:proofErr w:type="spellStart"/>
+            <w:r>
+              <w:t>uint</w:t>
+            </w:r>
+            <w:proofErr w:type="spellEnd"/>
+          </w:p>
+        </w:tc>
+        <w:tc>
+          <w:tcPr>
+            <w:tcW w:w="3117" w:type="dxa"/>
+            <w:vAlign w:val="center"/>
+          </w:tcPr>
+          <w:p>
+            <w:pPr>
+              <w:pStyle w:val="ListParagraph"/>
+              <w:spacing w:line="276" w:lineRule="auto"/>
+              <w:ind w:left="0"/>
+            </w:pPr>
+            <w:r>
+              <w:t>Time when block was created</w:t>
+            </w:r>
+          </w:p>
+        </w:tc>
+      </w:tr>
+      <w:tr>
+        <w:tc>
+          <w:tcPr>
+            <w:tcW w:w="3116" w:type="dxa"/>
+            <w:vAlign w:val="center"/>
+          </w:tcPr>
+          <w:p>
+            <w:pPr>
+              <w:pStyle w:val="ListParagraph"/>
+              <w:spacing w:line="276" w:lineRule="auto"/>
+              <w:ind w:left="0"/>
+            </w:pPr>
+            <w:proofErr w:type="spellStart"/>
+            <w:r>
+              <w:t>msg.data</w:t>
+            </w:r>
+            <w:proofErr w:type="spellEnd"/>
+          </w:p>
+        </w:tc>
+        <w:tc>
+          <w:tcPr>
+            <w:tcW w:w="3117" w:type="dxa"/>
+            <w:vAlign w:val="center"/>
+          </w:tcPr>
+          <w:p>
+            <w:pPr>
+              <w:pStyle w:val="ListParagraph"/>
+              <w:spacing w:line="276" w:lineRule="auto"/>
+              <w:ind w:left="0"/>
+            </w:pPr>
+            <w:r>
+              <w:t>bytes</w:t>
+            </w:r>
+          </w:p>
+        </w:tc>
+        <w:tc>
+          <w:tcPr>
+            <w:tcW w:w="3117" w:type="dxa"/>
+            <w:vAlign w:val="center"/>
+          </w:tcPr>
+          <w:p>
+            <w:pPr>
+              <w:pStyle w:val="ListParagraph"/>
+              <w:spacing w:line="276" w:lineRule="auto"/>
+              <w:ind w:left="0"/>
+            </w:pPr>
+            <w:r>
+              <w:t>Information about the function and its parameters that created the transaction</w:t>
+            </w:r>
+          </w:p>
+        </w:tc>
+      </w:tr>
+      <w:tr>
+        <w:tc>
+          <w:tcPr>
+            <w:tcW w:w="3116" w:type="dxa"/>
+            <w:vAlign w:val="center"/>
+          </w:tcPr>
+          <w:p>
+            <w:pPr>
+              <w:pStyle w:val="ListParagraph"/>
+              <w:spacing w:line="276" w:lineRule="auto"/>
+              <w:ind w:left="0"/>
+            </w:pPr>
+            <w:proofErr w:type="spellStart"/>
+            <w:r>
+              <w:t>gasleft</w:t>
+            </w:r>
+            <w:proofErr w:type="spellEnd"/>
+          </w:p>
+        </w:tc>
+        <w:tc>
+          <w:tcPr>
+            <w:tcW w:w="3117" w:type="dxa"/>
+            <w:vAlign w:val="center"/>
+          </w:tcPr>
+          <w:p>
+            <w:pPr>
+              <w:pStyle w:val="ListParagraph"/>
+              <w:spacing w:line="276" w:lineRule="auto"/>
+              <w:ind w:left="0"/>
+            </w:pPr>
+            <w:proofErr w:type="spellStart"/>
+            <w:r>
+              <w:t>uint</w:t>
+            </w:r>
+            <w:proofErr w:type="spellEnd"/>
+          </w:p>
+        </w:tc>
+        <w:tc>
+          <w:tcPr>
+            <w:tcW w:w="3117" w:type="dxa"/>
+            <w:vAlign w:val="center"/>
+          </w:tcPr>
+          <w:p>
+            <w:pPr>
+              <w:pStyle w:val="ListParagraph"/>
+              <w:spacing w:line="276" w:lineRule="auto"/>
+              <w:ind w:left="0"/>
+            </w:pPr>
+            <w:r>
+              <w:t>Gas unused after execution of transaction</w:t>
+            </w:r>
+          </w:p>
+        </w:tc>
+      </w:tr>
+      <w:tr>
+        <w:tc>
+          <w:tcPr>
+            <w:tcW w:w="3116" w:type="dxa"/>
+            <w:vAlign w:val="center"/>
+          </w:tcPr>
+          <w:p>
+            <w:pPr>
+              <w:pStyle w:val="ListParagraph"/>
+              <w:spacing w:line="276" w:lineRule="auto"/>
+              <w:ind w:left="0"/>
+            </w:pPr>
+            <w:proofErr w:type="spellStart"/>
+            <w:r>
+              <w:t>msg.sender</w:t>
+            </w:r>
+            <w:proofErr w:type="spellEnd"/>
+          </w:p>
+        </w:tc>
+        <w:tc>
+          <w:tcPr>
+            <w:tcW w:w="3117" w:type="dxa"/>
+            <w:vAlign w:val="center"/>
+          </w:tcPr>
+          <w:p>
+            <w:pPr>
+              <w:pStyle w:val="ListParagraph"/>
+              <w:spacing w:line="276" w:lineRule="auto"/>
+              <w:ind w:left="0"/>
+            </w:pPr>
+            <w:r>
+              <w:t>address</w:t>
+            </w:r>
+          </w:p>
+        </w:tc>
+        <w:tc>
+          <w:tcPr>
+            <w:tcW w:w="3117" w:type="dxa"/>
+            <w:vAlign w:val="center"/>
+          </w:tcPr>
+          <w:p>
+            <w:pPr>
+              <w:pStyle w:val="ListParagraph"/>
+              <w:spacing w:line="276" w:lineRule="auto"/>
+              <w:ind w:left="0"/>
+            </w:pPr>
+            <w:proofErr w:type="gramStart"/>
+            <w:r>
+              <w:t>address</w:t>
+            </w:r>
+            <w:proofErr w:type="gramEnd"/>
+            <w:r>
+              <w:t xml:space="preserve"> of the caller who invoked the function</w:t>
+            </w:r>
+            <w:r>
+              <w:t>. It refers to the immediate account (it could be EOA or another contract account</w:t>
+            </w:r>
+          </w:p>
+        </w:tc>
+      </w:tr>
+      <w:tr>
+        <w:tc>
+          <w:tcPr>
+            <w:tcW w:w="3116" w:type="dxa"/>
+            <w:vAlign w:val="center"/>
+          </w:tcPr>
+          <w:p>
+            <w:pPr>
+              <w:pStyle w:val="ListParagraph"/>
+              <w:spacing w:line="276" w:lineRule="auto"/>
+              <w:ind w:left="0"/>
+            </w:pPr>
+            <w:proofErr w:type="spellStart"/>
+            <w:r>
+              <w:t>msg.sig</w:t>
+            </w:r>
+            <w:proofErr w:type="spellEnd"/>
+          </w:p>
+        </w:tc>
+        <w:tc>
+          <w:tcPr>
+            <w:tcW w:w="3117" w:type="dxa"/>
+            <w:vAlign w:val="center"/>
+          </w:tcPr>
+          <w:p>
+            <w:pPr>
+              <w:pStyle w:val="ListParagraph"/>
+              <w:spacing w:line="276" w:lineRule="auto"/>
+              <w:ind w:left="0"/>
+            </w:pPr>
+            <w:r>
+              <w:t>bytes4</w:t>
+            </w:r>
+          </w:p>
+        </w:tc>
+        <w:tc>
+          <w:tcPr>
+            <w:tcW w:w="3117" w:type="dxa"/>
+            <w:vAlign w:val="center"/>
+          </w:tcPr>
+          <w:p>
+            <w:pPr>
+              <w:spacing w:line="276" w:lineRule="auto"/>
+            </w:pPr>
+            <w:r>
+              <w:t>Function identifier using first four bytes after hashing function signature.</w:t>
+            </w:r>
+          </w:p>
+        </w:tc>
+      </w:tr>
+      <w:tr>
+        <w:tc>
+          <w:tcPr>
+            <w:tcW w:w="3116" w:type="dxa"/>
+            <w:vAlign w:val="center"/>
+          </w:tcPr>
+          <w:p>
+            <w:pPr>
+              <w:pStyle w:val="ListParagraph"/>
+              <w:spacing w:line="276" w:lineRule="auto"/>
+              <w:ind w:left="0"/>
+            </w:pPr>
+            <w:proofErr w:type="spellStart"/>
+            <w:r>
+              <w:t>msg.value</w:t>
+            </w:r>
+            <w:proofErr w:type="spellEnd"/>
+          </w:p>
+        </w:tc>
+        <w:tc>
+          <w:tcPr>
+            <w:tcW w:w="3117" w:type="dxa"/>
+            <w:vAlign w:val="center"/>
+          </w:tcPr>
+          <w:p>
+            <w:pPr>
+              <w:pStyle w:val="ListParagraph"/>
+              <w:spacing w:line="276" w:lineRule="auto"/>
+              <w:ind w:left="0"/>
+            </w:pPr>
+            <w:proofErr w:type="spellStart"/>
+            <w:r>
+              <w:t>uint</w:t>
+            </w:r>
+            <w:proofErr w:type="spellEnd"/>
+          </w:p>
+        </w:tc>
+        <w:tc>
+          <w:tcPr>
+            <w:tcW w:w="3117" w:type="dxa"/>
+            <w:vAlign w:val="center"/>
+          </w:tcPr>
+          <w:p>
+            <w:pPr>
+              <w:spacing w:line="276" w:lineRule="auto"/>
+            </w:pPr>
+            <w:r>
+              <w:t xml:space="preserve">Amount of </w:t>
+            </w:r>
+            <w:proofErr w:type="spellStart"/>
+            <w:r>
+              <w:t>wei</w:t>
+            </w:r>
+            <w:proofErr w:type="spellEnd"/>
+            <w:r>
+              <w:t xml:space="preserve"> sent along with transaction (works only in payable function)</w:t>
+            </w:r>
+          </w:p>
+        </w:tc>
+      </w:tr>
+      <w:tr>
+        <w:tc>
+          <w:tcPr>
+            <w:tcW w:w="3116" w:type="dxa"/>
+            <w:vAlign w:val="center"/>
+          </w:tcPr>
+          <w:p>
+            <w:pPr>
+              <w:pStyle w:val="ListParagraph"/>
+              <w:spacing w:line="276" w:lineRule="auto"/>
+              <w:ind w:left="0"/>
+            </w:pPr>
+            <w:r>
+              <w:t>now</w:t>
+            </w:r>
+          </w:p>
+        </w:tc>
+        <w:tc>
+          <w:tcPr>
+            <w:tcW w:w="3117" w:type="dxa"/>
+            <w:vAlign w:val="center"/>
+          </w:tcPr>
+          <w:p>
+            <w:pPr>
+              <w:pStyle w:val="ListParagraph"/>
+              <w:spacing w:line="276" w:lineRule="auto"/>
+              <w:ind w:left="0"/>
+            </w:pPr>
+            <w:proofErr w:type="spellStart"/>
+            <w:r>
+              <w:t>uint</w:t>
+            </w:r>
+            <w:proofErr w:type="spellEnd"/>
+          </w:p>
+        </w:tc>
+        <w:tc>
+          <w:tcPr>
+            <w:tcW w:w="3117" w:type="dxa"/>
+            <w:vAlign w:val="center"/>
+          </w:tcPr>
+          <w:p>
+            <w:pPr>
+              <w:spacing w:line="276" w:lineRule="auto"/>
+            </w:pPr>
+            <w:r>
+              <w:t>Current block time stamp</w:t>
+            </w:r>
+          </w:p>
+        </w:tc>
+      </w:tr>
+      <w:tr>
+        <w:tc>
+          <w:tcPr>
+            <w:tcW w:w="3116" w:type="dxa"/>
+            <w:vAlign w:val="center"/>
+          </w:tcPr>
+          <w:p>
+            <w:pPr>
+              <w:pStyle w:val="ListParagraph"/>
+              <w:spacing w:line="276" w:lineRule="auto"/>
+              <w:ind w:left="0"/>
+            </w:pPr>
+            <w:proofErr w:type="spellStart"/>
+            <w:r>
+              <w:t>tx.gasprice</w:t>
+            </w:r>
+            <w:proofErr w:type="spellEnd"/>
+          </w:p>
+        </w:tc>
+        <w:tc>
+          <w:tcPr>
+            <w:tcW w:w="3117" w:type="dxa"/>
+            <w:vAlign w:val="center"/>
+          </w:tcPr>
+          <w:p>
+            <w:pPr>
+              <w:pStyle w:val="ListParagraph"/>
+              <w:spacing w:line="276" w:lineRule="auto"/>
+              <w:ind w:left="0"/>
+            </w:pPr>
+            <w:proofErr w:type="spellStart"/>
+            <w:r>
+              <w:t>uint</w:t>
+            </w:r>
+            <w:proofErr w:type="spellEnd"/>
+          </w:p>
+        </w:tc>
+        <w:tc>
+          <w:tcPr>
+            <w:tcW w:w="3117" w:type="dxa"/>
+            <w:vAlign w:val="center"/>
+          </w:tcPr>
+          <w:p>
+            <w:pPr>
+              <w:spacing w:line="276" w:lineRule="auto"/>
+            </w:pPr>
+            <w:r>
+              <w:t>The gas price caller is ready to pay for each gas unit</w:t>
+            </w:r>
+          </w:p>
+        </w:tc>
+      </w:tr>
+      <w:tr>
+        <w:tc>
+          <w:tcPr>
+            <w:tcW w:w="3116" w:type="dxa"/>
+            <w:vAlign w:val="center"/>
+          </w:tcPr>
+          <w:p>
+            <w:pPr>
+              <w:pStyle w:val="ListParagraph"/>
+              <w:spacing w:line="276" w:lineRule="auto"/>
+              <w:ind w:left="0"/>
+            </w:pPr>
+            <w:proofErr w:type="spellStart"/>
+            <w:r>
+              <w:t>tx.origin</w:t>
+            </w:r>
+            <w:proofErr w:type="spellEnd"/>
+          </w:p>
+        </w:tc>
+        <w:tc>
+          <w:tcPr>
+            <w:tcW w:w="3117" w:type="dxa"/>
+            <w:vAlign w:val="center"/>
+          </w:tcPr>
+          <w:p>
+            <w:pPr>
+              <w:pStyle w:val="ListParagraph"/>
+              <w:spacing w:line="276" w:lineRule="auto"/>
+              <w:ind w:left="0"/>
+            </w:pPr>
+            <w:r>
+              <w:t>address</w:t>
+            </w:r>
+          </w:p>
+        </w:tc>
+        <w:tc>
+          <w:tcPr>
+            <w:tcW w:w="3117" w:type="dxa"/>
+            <w:vAlign w:val="center"/>
+          </w:tcPr>
+          <w:p>
+            <w:pPr>
+              <w:spacing w:line="276" w:lineRule="auto"/>
+            </w:pPr>
+            <w:r>
+              <w:t>The first caller of the transaction</w:t>
+            </w:r>
+            <w:r>
+              <w:t xml:space="preserve"> (it will always be external account)</w:t>
+            </w:r>
+          </w:p>
+        </w:tc>
+      </w:tr>
+      <w:tr>
+        <w:tc>
+          <w:tcPr>
+            <w:tcW w:w="3116" w:type="dxa"/>
+            <w:vAlign w:val="center"/>
+          </w:tcPr>
+          <w:p>
+            <w:pPr>
+              <w:pStyle w:val="ListParagraph"/>
+              <w:spacing w:line="276" w:lineRule="auto"/>
+              <w:ind w:left="0"/>
+            </w:pPr>
+            <w:proofErr w:type="spellStart"/>
+            <w:r>
+              <w:t>blockhash</w:t>
+            </w:r>
+            <w:proofErr w:type="spellEnd"/>
+            <w:r>
+              <w:t>(</w:t>
+            </w:r>
+            <w:proofErr w:type="spellStart"/>
+            <w:r>
+              <w:t>uint</w:t>
+            </w:r>
+            <w:proofErr w:type="spellEnd"/>
+            <w:r>
+              <w:t xml:space="preserve"> </w:t>
+            </w:r>
+            <w:proofErr w:type="spellStart"/>
+            <w:r>
+              <w:t>blocknumber</w:t>
+            </w:r>
+            <w:proofErr w:type="spellEnd"/>
+            <w:r>
+              <w:t>) returns(bytes32)</w:t>
+            </w:r>
+          </w:p>
+        </w:tc>
+        <w:tc>
+          <w:tcPr>
+            <w:tcW w:w="3117" w:type="dxa"/>
+            <w:vAlign w:val="center"/>
+          </w:tcPr>
+          <w:p>
+            <w:pPr>
+              <w:pStyle w:val="ListParagraph"/>
+              <w:spacing w:line="276" w:lineRule="auto"/>
+              <w:ind w:left="0"/>
+            </w:pPr>
+          </w:p>
+        </w:tc>
+        <w:tc>
+          <w:tcPr>
+            <w:tcW w:w="3117" w:type="dxa"/>
+            <w:vAlign w:val="center"/>
+          </w:tcPr>
+          <w:p>
+            <w:pPr>
+              <w:spacing w:line="276" w:lineRule="auto"/>
+            </w:pPr>
+            <w:r>
+              <w:t>Hash of the block containing the transaction with a limit</w:t>
+            </w:r>
+            <w:r>
+              <w:t>ation of 256 recent blocks excluding current block</w:t>
+            </w:r>
+          </w:p>
+        </w:tc>
+      </w:tr>
+    </w:tbl>
+    <w:p>
+      <w:pPr>
+        <w:pStyle w:val="ListParagraph"/>
+        <w:numPr>
+          <w:ilvl w:val="0"/>
+          <w:numId w:val="4"/>
+        </w:numPr>
+        <w:spacing w:before="240" w:line="276" w:lineRule="auto"/>
+      </w:pPr>
+      <w:r>
+        <w:t>Contract Global Variables:</w:t>
+      </w:r>
+    </w:p>
+    <w:p>
+      <w:pPr>
+        <w:pStyle w:val="ListParagraph"/>
+        <w:spacing w:before="240" w:line="276" w:lineRule="auto"/>
+        <w:ind w:left="360"/>
+      </w:pPr>
+      <w:r>
+        <w:t xml:space="preserve">A Solidity contract has a global variable ‘this’ and a global function </w:t>
+      </w:r>
+      <w:r>
+        <w:t>self-destruct. ‘This’ is used to refer the current contract and it is explicitly convertible to address (</w:t>
+      </w:r>
+      <w:proofErr w:type="gramStart"/>
+      <w:r>
+        <w:t>address(</w:t>
+      </w:r>
+      <w:proofErr w:type="gramEnd"/>
+      <w:r>
+        <w:t>this)). ’</w:t>
+      </w:r>
+      <w:proofErr w:type="spellStart"/>
+      <w:r>
+        <w:t>Selfdestruct</w:t>
+      </w:r>
+      <w:proofErr w:type="spellEnd"/>
+      <w:r>
+        <w:t>’ function is used to destroy the current contract and send its funds to the given address.</w:t>
       </w:r>
       <w:bookmarkStart w:id="0" w:name="_GoBack"/>
       <w:bookmarkEnd w:id="0"/>
-      <w:r>
-        <w:t>ayable qualifier is used with address, it will provide the ability to receive and send ethers. It has 5 functions:</w:t>
-      </w:r>
-    </w:p>
-    <w:p>
-      <w:pPr>
-        <w:pStyle w:val="ListParagraph"/>
-        <w:numPr>
-          <w:ilvl w:val="0"/>
-          <w:numId w:val="7"/>
-        </w:numPr>
-        <w:spacing w:before="240" w:line="276" w:lineRule="auto"/>
-      </w:pPr>
-      <w:r>
-        <w:t>Send</w:t>
-      </w:r>
-      <w:r>
-        <w:t xml:space="preserve"> (returns true / false)</w:t>
-      </w:r>
-    </w:p>
-    <w:p>
-      <w:pPr>
-        <w:pStyle w:val="ListParagraph"/>
-        <w:numPr>
-          <w:ilvl w:val="0"/>
-          <w:numId w:val="7"/>
-        </w:numPr>
-        <w:spacing w:before="240" w:line="276" w:lineRule="auto"/>
-      </w:pPr>
-      <w:r>
-        <w:t>Transfer</w:t>
-      </w:r>
-      <w:r>
-        <w:t xml:space="preserve"> (similar to send, however </w:t>
-      </w:r>
-      <w:proofErr w:type="spellStart"/>
-      <w:r>
-        <w:t>incase</w:t>
-      </w:r>
-      <w:proofErr w:type="spellEnd"/>
-      <w:r>
-        <w:t xml:space="preserve"> of an error, reverts the transaction)</w:t>
-      </w:r>
-    </w:p>
-    <w:p>
-      <w:pPr>
-        <w:pStyle w:val="ListParagraph"/>
-        <w:numPr>
-          <w:ilvl w:val="0"/>
-          <w:numId w:val="7"/>
-        </w:numPr>
-        <w:spacing w:before="240" w:line="276" w:lineRule="auto"/>
-      </w:pPr>
-      <w:r>
-        <w:t>Call</w:t>
-      </w:r>
-    </w:p>
-    <w:p>
-      <w:pPr>
-        <w:pStyle w:val="ListParagraph"/>
-        <w:numPr>
-          <w:ilvl w:val="0"/>
-          <w:numId w:val="7"/>
-        </w:numPr>
-        <w:spacing w:before="240" w:line="276" w:lineRule="auto"/>
-      </w:pPr>
-      <w:proofErr w:type="spellStart"/>
-      <w:r>
-        <w:t>Delegatecall</w:t>
-      </w:r>
-      <w:proofErr w:type="spellEnd"/>
-    </w:p>
-    <w:p>
-      <w:pPr>
-        <w:pStyle w:val="ListParagraph"/>
-        <w:numPr>
-          <w:ilvl w:val="0"/>
-          <w:numId w:val="7"/>
-        </w:numPr>
-        <w:spacing w:before="240" w:line="276" w:lineRule="auto"/>
-      </w:pPr>
-      <w:proofErr w:type="spellStart"/>
-      <w:r>
-        <w:t>Staticcall</w:t>
-      </w:r>
-      <w:proofErr w:type="spellEnd"/>
-    </w:p>
-    <w:p>
-      <w:pPr>
-        <w:pStyle w:val="ListParagraph"/>
-        <w:numPr>
-          <w:ilvl w:val="0"/>
-          <w:numId w:val="4"/>
-        </w:numPr>
-        <w:spacing w:before="240" w:line="276" w:lineRule="auto"/>
-      </w:pPr>
-      <w:r>
-        <w:t>Mapping:</w:t>
-      </w:r>
-    </w:p>
-    <w:p>
-      <w:pPr>
-        <w:pStyle w:val="ListParagraph"/>
-        <w:spacing w:before="240" w:line="276" w:lineRule="auto"/>
-        <w:ind w:left="360"/>
-      </w:pPr>
-      <w:r>
-        <w:t>Mapping represents a key value pair</w:t>
-      </w:r>
-      <w:r>
-        <w:t xml:space="preserve">. Key is unique. </w:t>
-      </w:r>
-      <w:proofErr w:type="spellStart"/>
-      <w:r>
-        <w:t>Struct</w:t>
-      </w:r>
-      <w:proofErr w:type="spellEnd"/>
-      <w:r>
-        <w:t xml:space="preserve"> and </w:t>
-      </w:r>
-      <w:proofErr w:type="spellStart"/>
-      <w:r>
-        <w:t>enum</w:t>
-      </w:r>
-      <w:proofErr w:type="spellEnd"/>
-      <w:r>
-        <w:t xml:space="preserve"> can be used as a value but not as a key. </w:t>
-      </w:r>
-      <w:r>
-        <w:t>It is similar to hash table and dictionary however, iteration is not possible here. Further, mapping can only be declared as a state variable with storage as memory location. Mapping can be declared in a function if they refer to mappings declared in state variable (Refer Rule3 above).</w:t>
-      </w:r>
-      <w:r>
-        <w:t xml:space="preserve"> Further, mapping cannot be returned from function.</w:t>
-      </w:r>
-      <w:r>
-        <w:t xml:space="preserve"> Values can also have further mappings i.e., </w:t>
-      </w:r>
-      <w:proofErr w:type="gramStart"/>
-      <w:r>
-        <w:t>mapping</w:t>
-      </w:r>
-      <w:proofErr w:type="gramEnd"/>
-      <w:r>
-        <w:t xml:space="preserve"> within a mapping (nested mapping).</w:t>
-      </w:r>
     </w:p>
     <w:sectPr>
       <w:pgSz w:w="12240" w:h="15840"/>

</xml_diff>